<commit_message>
add bai tap phan 3
</commit_message>
<xml_diff>
--- a/Minh chứng.docx
+++ b/Minh chứng.docx
@@ -9,58 +9,41 @@
           <w:bCs/>
         </w:rPr>
       </w:pPr>
-      <w:proofErr w:type="spellStart"/>
-      <w:r>
-        <w:rPr>
-          <w:b/>
-          <w:bCs/>
-        </w:rPr>
-        <w:t>Phần</w:t>
-      </w:r>
-      <w:proofErr w:type="spellEnd"/>
-      <w:r>
-        <w:rPr>
-          <w:b/>
-          <w:bCs/>
-        </w:rPr>
-        <w:t xml:space="preserve"> 2:</w:t>
-      </w:r>
-    </w:p>
-    <w:p>
-      <w:pPr>
-        <w:rPr>
-          <w:b/>
-          <w:bCs/>
-        </w:rPr>
-      </w:pPr>
-      <w:proofErr w:type="spellStart"/>
-      <w:r>
-        <w:rPr>
-          <w:b/>
-          <w:bCs/>
-        </w:rPr>
-        <w:t>Bài</w:t>
-      </w:r>
-      <w:proofErr w:type="spellEnd"/>
-      <w:r>
-        <w:rPr>
-          <w:b/>
-          <w:bCs/>
-        </w:rPr>
-        <w:t xml:space="preserve"> 1:</w:t>
-      </w:r>
-    </w:p>
-    <w:p>
-      <w:pPr>
-        <w:rPr>
-          <w:b/>
-          <w:bCs/>
-        </w:rPr>
-      </w:pPr>
-      <w:r>
-        <w:rPr>
-          <w:b/>
-          <w:bCs/>
+      <w:r>
+        <w:rPr>
+          <w:b/>
+          <w:bCs/>
+        </w:rPr>
+        <w:t>Phần 2:</w:t>
+      </w:r>
+    </w:p>
+    <w:p>
+      <w:pPr>
+        <w:rPr>
+          <w:b/>
+          <w:bCs/>
+        </w:rPr>
+      </w:pPr>
+      <w:r>
+        <w:rPr>
+          <w:b/>
+          <w:bCs/>
+        </w:rPr>
+        <w:t>Bài 1:</w:t>
+      </w:r>
+    </w:p>
+    <w:p>
+      <w:pPr>
+        <w:rPr>
+          <w:b/>
+          <w:bCs/>
+        </w:rPr>
+      </w:pPr>
+      <w:r>
+        <w:rPr>
+          <w:b/>
+          <w:bCs/>
+          <w:noProof/>
         </w:rPr>
         <w:drawing>
           <wp:inline distT="0" distB="0" distL="0" distR="0" wp14:anchorId="5EF39E19" wp14:editId="405BA7A7">
@@ -106,34 +89,26 @@
           <w:bCs/>
         </w:rPr>
       </w:pPr>
-      <w:proofErr w:type="spellStart"/>
-      <w:r>
-        <w:rPr>
-          <w:b/>
-          <w:bCs/>
-        </w:rPr>
-        <w:t>Bài</w:t>
-      </w:r>
-      <w:proofErr w:type="spellEnd"/>
-      <w:r>
-        <w:rPr>
-          <w:b/>
-          <w:bCs/>
-        </w:rPr>
-        <w:t xml:space="preserve"> 2:</w:t>
-      </w:r>
-    </w:p>
-    <w:p>
-      <w:pPr>
-        <w:rPr>
-          <w:b/>
-          <w:bCs/>
-        </w:rPr>
-      </w:pPr>
-      <w:r>
-        <w:rPr>
-          <w:b/>
-          <w:bCs/>
+      <w:r>
+        <w:rPr>
+          <w:b/>
+          <w:bCs/>
+        </w:rPr>
+        <w:t>Bài 2:</w:t>
+      </w:r>
+    </w:p>
+    <w:p>
+      <w:pPr>
+        <w:rPr>
+          <w:b/>
+          <w:bCs/>
+        </w:rPr>
+      </w:pPr>
+      <w:r>
+        <w:rPr>
+          <w:b/>
+          <w:bCs/>
+          <w:noProof/>
         </w:rPr>
         <w:drawing>
           <wp:inline distT="0" distB="0" distL="0" distR="0" wp14:anchorId="4BD7D8D8" wp14:editId="565E5D07">
@@ -179,34 +154,26 @@
           <w:bCs/>
         </w:rPr>
       </w:pPr>
-      <w:proofErr w:type="spellStart"/>
-      <w:r>
-        <w:rPr>
-          <w:b/>
-          <w:bCs/>
-        </w:rPr>
-        <w:t>Bài</w:t>
-      </w:r>
-      <w:proofErr w:type="spellEnd"/>
-      <w:r>
-        <w:rPr>
-          <w:b/>
-          <w:bCs/>
-        </w:rPr>
-        <w:t xml:space="preserve"> 3:</w:t>
-      </w:r>
-    </w:p>
-    <w:p>
-      <w:pPr>
-        <w:rPr>
-          <w:b/>
-          <w:bCs/>
-        </w:rPr>
-      </w:pPr>
-      <w:r>
-        <w:rPr>
-          <w:b/>
-          <w:bCs/>
+      <w:r>
+        <w:rPr>
+          <w:b/>
+          <w:bCs/>
+        </w:rPr>
+        <w:t>Bài 3:</w:t>
+      </w:r>
+    </w:p>
+    <w:p>
+      <w:pPr>
+        <w:rPr>
+          <w:b/>
+          <w:bCs/>
+        </w:rPr>
+      </w:pPr>
+      <w:r>
+        <w:rPr>
+          <w:b/>
+          <w:bCs/>
+          <w:noProof/>
         </w:rPr>
         <w:lastRenderedPageBreak/>
         <w:drawing>
@@ -253,34 +220,26 @@
           <w:bCs/>
         </w:rPr>
       </w:pPr>
-      <w:proofErr w:type="spellStart"/>
-      <w:r>
-        <w:rPr>
-          <w:b/>
-          <w:bCs/>
-        </w:rPr>
-        <w:t>Bài</w:t>
-      </w:r>
-      <w:proofErr w:type="spellEnd"/>
-      <w:r>
-        <w:rPr>
-          <w:b/>
-          <w:bCs/>
-        </w:rPr>
-        <w:t xml:space="preserve"> 4:</w:t>
-      </w:r>
-    </w:p>
-    <w:p>
-      <w:pPr>
-        <w:rPr>
-          <w:b/>
-          <w:bCs/>
-        </w:rPr>
-      </w:pPr>
-      <w:r>
-        <w:rPr>
-          <w:b/>
-          <w:bCs/>
+      <w:r>
+        <w:rPr>
+          <w:b/>
+          <w:bCs/>
+        </w:rPr>
+        <w:t>Bài 4:</w:t>
+      </w:r>
+    </w:p>
+    <w:p>
+      <w:pPr>
+        <w:rPr>
+          <w:b/>
+          <w:bCs/>
+        </w:rPr>
+      </w:pPr>
+      <w:r>
+        <w:rPr>
+          <w:b/>
+          <w:bCs/>
+          <w:noProof/>
         </w:rPr>
         <w:drawing>
           <wp:inline distT="0" distB="0" distL="0" distR="0" wp14:anchorId="49BBEF52" wp14:editId="4E3A9F80">
@@ -326,34 +285,26 @@
           <w:bCs/>
         </w:rPr>
       </w:pPr>
-      <w:proofErr w:type="spellStart"/>
-      <w:r>
-        <w:rPr>
-          <w:b/>
-          <w:bCs/>
-        </w:rPr>
-        <w:t>Bài</w:t>
-      </w:r>
-      <w:proofErr w:type="spellEnd"/>
-      <w:r>
-        <w:rPr>
-          <w:b/>
-          <w:bCs/>
-        </w:rPr>
-        <w:t xml:space="preserve"> 5:</w:t>
-      </w:r>
-    </w:p>
-    <w:p>
-      <w:pPr>
-        <w:rPr>
-          <w:b/>
-          <w:bCs/>
-        </w:rPr>
-      </w:pPr>
-      <w:r>
-        <w:rPr>
-          <w:b/>
-          <w:bCs/>
+      <w:r>
+        <w:rPr>
+          <w:b/>
+          <w:bCs/>
+        </w:rPr>
+        <w:t>Bài 5:</w:t>
+      </w:r>
+    </w:p>
+    <w:p>
+      <w:pPr>
+        <w:rPr>
+          <w:b/>
+          <w:bCs/>
+        </w:rPr>
+      </w:pPr>
+      <w:r>
+        <w:rPr>
+          <w:b/>
+          <w:bCs/>
+          <w:noProof/>
         </w:rPr>
         <w:drawing>
           <wp:inline distT="0" distB="0" distL="0" distR="0" wp14:anchorId="42460F37" wp14:editId="3D3D45CC">
@@ -399,34 +350,26 @@
           <w:bCs/>
         </w:rPr>
       </w:pPr>
-      <w:proofErr w:type="spellStart"/>
-      <w:r>
-        <w:rPr>
-          <w:b/>
-          <w:bCs/>
-        </w:rPr>
-        <w:t>Bài</w:t>
-      </w:r>
-      <w:proofErr w:type="spellEnd"/>
-      <w:r>
-        <w:rPr>
-          <w:b/>
-          <w:bCs/>
-        </w:rPr>
-        <w:t xml:space="preserve"> 6:</w:t>
-      </w:r>
-    </w:p>
-    <w:p>
-      <w:pPr>
-        <w:rPr>
-          <w:b/>
-          <w:bCs/>
-        </w:rPr>
-      </w:pPr>
-      <w:r>
-        <w:rPr>
-          <w:b/>
-          <w:bCs/>
+      <w:r>
+        <w:rPr>
+          <w:b/>
+          <w:bCs/>
+        </w:rPr>
+        <w:t>Bài 6:</w:t>
+      </w:r>
+    </w:p>
+    <w:p>
+      <w:pPr>
+        <w:rPr>
+          <w:b/>
+          <w:bCs/>
+        </w:rPr>
+      </w:pPr>
+      <w:r>
+        <w:rPr>
+          <w:b/>
+          <w:bCs/>
+          <w:noProof/>
         </w:rPr>
         <w:lastRenderedPageBreak/>
         <w:drawing>
@@ -473,34 +416,26 @@
           <w:bCs/>
         </w:rPr>
       </w:pPr>
-      <w:proofErr w:type="spellStart"/>
-      <w:r>
-        <w:rPr>
-          <w:b/>
-          <w:bCs/>
-        </w:rPr>
-        <w:t>Bài</w:t>
-      </w:r>
-      <w:proofErr w:type="spellEnd"/>
-      <w:r>
-        <w:rPr>
-          <w:b/>
-          <w:bCs/>
-        </w:rPr>
-        <w:t xml:space="preserve"> 7:</w:t>
-      </w:r>
-    </w:p>
-    <w:p>
-      <w:pPr>
-        <w:rPr>
-          <w:b/>
-          <w:bCs/>
-        </w:rPr>
-      </w:pPr>
-      <w:r>
-        <w:rPr>
-          <w:b/>
-          <w:bCs/>
+      <w:r>
+        <w:rPr>
+          <w:b/>
+          <w:bCs/>
+        </w:rPr>
+        <w:t>Bài 7:</w:t>
+      </w:r>
+    </w:p>
+    <w:p>
+      <w:pPr>
+        <w:rPr>
+          <w:b/>
+          <w:bCs/>
+        </w:rPr>
+      </w:pPr>
+      <w:r>
+        <w:rPr>
+          <w:b/>
+          <w:bCs/>
+          <w:noProof/>
         </w:rPr>
         <w:drawing>
           <wp:inline distT="0" distB="0" distL="0" distR="0" wp14:anchorId="09E2ACBD" wp14:editId="2C3DA9D0">
@@ -546,34 +481,26 @@
           <w:bCs/>
         </w:rPr>
       </w:pPr>
-      <w:proofErr w:type="spellStart"/>
-      <w:r>
-        <w:rPr>
-          <w:b/>
-          <w:bCs/>
-        </w:rPr>
-        <w:t>Bài</w:t>
-      </w:r>
-      <w:proofErr w:type="spellEnd"/>
-      <w:r>
-        <w:rPr>
-          <w:b/>
-          <w:bCs/>
-        </w:rPr>
-        <w:t xml:space="preserve"> 8:</w:t>
-      </w:r>
-    </w:p>
-    <w:p>
-      <w:pPr>
-        <w:rPr>
-          <w:b/>
-          <w:bCs/>
-        </w:rPr>
-      </w:pPr>
-      <w:r>
-        <w:rPr>
-          <w:b/>
-          <w:bCs/>
+      <w:r>
+        <w:rPr>
+          <w:b/>
+          <w:bCs/>
+        </w:rPr>
+        <w:t>Bài 8:</w:t>
+      </w:r>
+    </w:p>
+    <w:p>
+      <w:pPr>
+        <w:rPr>
+          <w:b/>
+          <w:bCs/>
+        </w:rPr>
+      </w:pPr>
+      <w:r>
+        <w:rPr>
+          <w:b/>
+          <w:bCs/>
+          <w:noProof/>
         </w:rPr>
         <w:lastRenderedPageBreak/>
         <w:drawing>
@@ -620,34 +547,26 @@
           <w:bCs/>
         </w:rPr>
       </w:pPr>
-      <w:proofErr w:type="spellStart"/>
-      <w:r>
-        <w:rPr>
-          <w:b/>
-          <w:bCs/>
-        </w:rPr>
-        <w:t>Bài</w:t>
-      </w:r>
-      <w:proofErr w:type="spellEnd"/>
-      <w:r>
-        <w:rPr>
-          <w:b/>
-          <w:bCs/>
-        </w:rPr>
-        <w:t xml:space="preserve"> 9:</w:t>
-      </w:r>
-    </w:p>
-    <w:p>
-      <w:pPr>
-        <w:rPr>
-          <w:b/>
-          <w:bCs/>
-        </w:rPr>
-      </w:pPr>
-      <w:r>
-        <w:rPr>
-          <w:b/>
-          <w:bCs/>
+      <w:r>
+        <w:rPr>
+          <w:b/>
+          <w:bCs/>
+        </w:rPr>
+        <w:t>Bài 9:</w:t>
+      </w:r>
+    </w:p>
+    <w:p>
+      <w:pPr>
+        <w:rPr>
+          <w:b/>
+          <w:bCs/>
+        </w:rPr>
+      </w:pPr>
+      <w:r>
+        <w:rPr>
+          <w:b/>
+          <w:bCs/>
+          <w:noProof/>
         </w:rPr>
         <w:drawing>
           <wp:inline distT="0" distB="0" distL="0" distR="0" wp14:anchorId="65FCB5FC" wp14:editId="647DFEE9">
@@ -693,22 +612,775 @@
           <w:bCs/>
         </w:rPr>
       </w:pPr>
-      <w:proofErr w:type="spellStart"/>
-      <w:r>
-        <w:rPr>
-          <w:b/>
-          <w:bCs/>
-        </w:rPr>
-        <w:t>Bài</w:t>
-      </w:r>
-      <w:proofErr w:type="spellEnd"/>
-      <w:r>
-        <w:rPr>
-          <w:b/>
-          <w:bCs/>
-        </w:rPr>
-        <w:t xml:space="preserve"> 10:</w:t>
-      </w:r>
+      <w:r>
+        <w:rPr>
+          <w:b/>
+          <w:bCs/>
+        </w:rPr>
+        <w:t>Bài 10:</w:t>
+      </w:r>
+    </w:p>
+    <w:p>
+      <w:pPr>
+        <w:rPr>
+          <w:b/>
+          <w:bCs/>
+        </w:rPr>
+      </w:pPr>
+      <w:r>
+        <w:rPr>
+          <w:b/>
+          <w:bCs/>
+        </w:rPr>
+        <w:t>Phần 3:</w:t>
+      </w:r>
+      <w:r>
+        <w:rPr>
+          <w:b/>
+          <w:bCs/>
+        </w:rPr>
+        <w:br/>
+        <w:t>Bài 1:</w:t>
+      </w:r>
+    </w:p>
+    <w:p>
+      <w:pPr>
+        <w:rPr>
+          <w:b/>
+          <w:bCs/>
+        </w:rPr>
+      </w:pPr>
+      <w:r>
+        <w:rPr>
+          <w:b/>
+          <w:bCs/>
+        </w:rPr>
+        <w:drawing>
+          <wp:inline distT="0" distB="0" distL="0" distR="0" wp14:anchorId="64D776D1" wp14:editId="006F2872">
+            <wp:extent cx="5943600" cy="692785"/>
+            <wp:effectExtent l="0" t="0" r="0" b="0"/>
+            <wp:docPr id="762432571" name="Picture 1"/>
+            <wp:cNvGraphicFramePr>
+              <a:graphicFrameLocks xmlns:a="http://schemas.openxmlformats.org/drawingml/2006/main" noChangeAspect="1"/>
+            </wp:cNvGraphicFramePr>
+            <a:graphic xmlns:a="http://schemas.openxmlformats.org/drawingml/2006/main">
+              <a:graphicData uri="http://schemas.openxmlformats.org/drawingml/2006/picture">
+                <pic:pic xmlns:pic="http://schemas.openxmlformats.org/drawingml/2006/picture">
+                  <pic:nvPicPr>
+                    <pic:cNvPr id="762432571" name=""/>
+                    <pic:cNvPicPr/>
+                  </pic:nvPicPr>
+                  <pic:blipFill>
+                    <a:blip r:embed="rId13"/>
+                    <a:stretch>
+                      <a:fillRect/>
+                    </a:stretch>
+                  </pic:blipFill>
+                  <pic:spPr>
+                    <a:xfrm>
+                      <a:off x="0" y="0"/>
+                      <a:ext cx="5943600" cy="692785"/>
+                    </a:xfrm>
+                    <a:prstGeom prst="rect">
+                      <a:avLst/>
+                    </a:prstGeom>
+                  </pic:spPr>
+                </pic:pic>
+              </a:graphicData>
+            </a:graphic>
+          </wp:inline>
+        </w:drawing>
+      </w:r>
+    </w:p>
+    <w:p>
+      <w:pPr>
+        <w:rPr>
+          <w:b/>
+          <w:bCs/>
+        </w:rPr>
+      </w:pPr>
+      <w:r>
+        <w:rPr>
+          <w:b/>
+          <w:bCs/>
+        </w:rPr>
+        <w:drawing>
+          <wp:inline distT="0" distB="0" distL="0" distR="0" wp14:anchorId="1AC12720" wp14:editId="5B911E04">
+            <wp:extent cx="5943600" cy="3342005"/>
+            <wp:effectExtent l="0" t="0" r="0" b="0"/>
+            <wp:docPr id="1869615997" name="Picture 1"/>
+            <wp:cNvGraphicFramePr>
+              <a:graphicFrameLocks xmlns:a="http://schemas.openxmlformats.org/drawingml/2006/main" noChangeAspect="1"/>
+            </wp:cNvGraphicFramePr>
+            <a:graphic xmlns:a="http://schemas.openxmlformats.org/drawingml/2006/main">
+              <a:graphicData uri="http://schemas.openxmlformats.org/drawingml/2006/picture">
+                <pic:pic xmlns:pic="http://schemas.openxmlformats.org/drawingml/2006/picture">
+                  <pic:nvPicPr>
+                    <pic:cNvPr id="1869615997" name=""/>
+                    <pic:cNvPicPr/>
+                  </pic:nvPicPr>
+                  <pic:blipFill>
+                    <a:blip r:embed="rId14"/>
+                    <a:stretch>
+                      <a:fillRect/>
+                    </a:stretch>
+                  </pic:blipFill>
+                  <pic:spPr>
+                    <a:xfrm>
+                      <a:off x="0" y="0"/>
+                      <a:ext cx="5943600" cy="3342005"/>
+                    </a:xfrm>
+                    <a:prstGeom prst="rect">
+                      <a:avLst/>
+                    </a:prstGeom>
+                  </pic:spPr>
+                </pic:pic>
+              </a:graphicData>
+            </a:graphic>
+          </wp:inline>
+        </w:drawing>
+      </w:r>
+    </w:p>
+    <w:p>
+      <w:pPr>
+        <w:rPr>
+          <w:b/>
+          <w:bCs/>
+        </w:rPr>
+      </w:pPr>
+      <w:r>
+        <w:rPr>
+          <w:b/>
+          <w:bCs/>
+        </w:rPr>
+        <w:t>Bài 2:</w:t>
+      </w:r>
+    </w:p>
+    <w:p>
+      <w:pPr>
+        <w:rPr>
+          <w:b/>
+          <w:bCs/>
+        </w:rPr>
+      </w:pPr>
+      <w:r>
+        <w:rPr>
+          <w:b/>
+          <w:bCs/>
+        </w:rPr>
+        <w:lastRenderedPageBreak/>
+        <w:drawing>
+          <wp:inline distT="0" distB="0" distL="0" distR="0" wp14:anchorId="43C734FC" wp14:editId="15CFC14A">
+            <wp:extent cx="5943600" cy="833755"/>
+            <wp:effectExtent l="0" t="0" r="0" b="4445"/>
+            <wp:docPr id="475629935" name="Picture 1"/>
+            <wp:cNvGraphicFramePr>
+              <a:graphicFrameLocks xmlns:a="http://schemas.openxmlformats.org/drawingml/2006/main" noChangeAspect="1"/>
+            </wp:cNvGraphicFramePr>
+            <a:graphic xmlns:a="http://schemas.openxmlformats.org/drawingml/2006/main">
+              <a:graphicData uri="http://schemas.openxmlformats.org/drawingml/2006/picture">
+                <pic:pic xmlns:pic="http://schemas.openxmlformats.org/drawingml/2006/picture">
+                  <pic:nvPicPr>
+                    <pic:cNvPr id="475629935" name=""/>
+                    <pic:cNvPicPr/>
+                  </pic:nvPicPr>
+                  <pic:blipFill>
+                    <a:blip r:embed="rId15"/>
+                    <a:stretch>
+                      <a:fillRect/>
+                    </a:stretch>
+                  </pic:blipFill>
+                  <pic:spPr>
+                    <a:xfrm>
+                      <a:off x="0" y="0"/>
+                      <a:ext cx="5943600" cy="833755"/>
+                    </a:xfrm>
+                    <a:prstGeom prst="rect">
+                      <a:avLst/>
+                    </a:prstGeom>
+                  </pic:spPr>
+                </pic:pic>
+              </a:graphicData>
+            </a:graphic>
+          </wp:inline>
+        </w:drawing>
+      </w:r>
+    </w:p>
+    <w:p>
+      <w:pPr>
+        <w:rPr>
+          <w:b/>
+          <w:bCs/>
+        </w:rPr>
+      </w:pPr>
+      <w:r>
+        <w:rPr>
+          <w:b/>
+          <w:bCs/>
+        </w:rPr>
+        <w:drawing>
+          <wp:inline distT="0" distB="0" distL="0" distR="0" wp14:anchorId="10E6AECC" wp14:editId="1DE91CF1">
+            <wp:extent cx="5943600" cy="842645"/>
+            <wp:effectExtent l="0" t="0" r="0" b="0"/>
+            <wp:docPr id="273573723" name="Picture 1"/>
+            <wp:cNvGraphicFramePr>
+              <a:graphicFrameLocks xmlns:a="http://schemas.openxmlformats.org/drawingml/2006/main" noChangeAspect="1"/>
+            </wp:cNvGraphicFramePr>
+            <a:graphic xmlns:a="http://schemas.openxmlformats.org/drawingml/2006/main">
+              <a:graphicData uri="http://schemas.openxmlformats.org/drawingml/2006/picture">
+                <pic:pic xmlns:pic="http://schemas.openxmlformats.org/drawingml/2006/picture">
+                  <pic:nvPicPr>
+                    <pic:cNvPr id="273573723" name=""/>
+                    <pic:cNvPicPr/>
+                  </pic:nvPicPr>
+                  <pic:blipFill>
+                    <a:blip r:embed="rId16"/>
+                    <a:stretch>
+                      <a:fillRect/>
+                    </a:stretch>
+                  </pic:blipFill>
+                  <pic:spPr>
+                    <a:xfrm>
+                      <a:off x="0" y="0"/>
+                      <a:ext cx="5943600" cy="842645"/>
+                    </a:xfrm>
+                    <a:prstGeom prst="rect">
+                      <a:avLst/>
+                    </a:prstGeom>
+                  </pic:spPr>
+                </pic:pic>
+              </a:graphicData>
+            </a:graphic>
+          </wp:inline>
+        </w:drawing>
+      </w:r>
+    </w:p>
+    <w:p>
+      <w:pPr>
+        <w:rPr>
+          <w:b/>
+          <w:bCs/>
+        </w:rPr>
+      </w:pPr>
+      <w:r>
+        <w:rPr>
+          <w:b/>
+          <w:bCs/>
+        </w:rPr>
+        <w:t>Bài 3:</w:t>
+      </w:r>
+    </w:p>
+    <w:p>
+      <w:pPr>
+        <w:rPr>
+          <w:b/>
+          <w:bCs/>
+        </w:rPr>
+      </w:pPr>
+      <w:r>
+        <w:rPr>
+          <w:b/>
+          <w:bCs/>
+        </w:rPr>
+        <w:drawing>
+          <wp:inline distT="0" distB="0" distL="0" distR="0" wp14:anchorId="257EF15F" wp14:editId="33BADBBC">
+            <wp:extent cx="5943600" cy="3073400"/>
+            <wp:effectExtent l="0" t="0" r="0" b="0"/>
+            <wp:docPr id="1406468350" name="Picture 1"/>
+            <wp:cNvGraphicFramePr>
+              <a:graphicFrameLocks xmlns:a="http://schemas.openxmlformats.org/drawingml/2006/main" noChangeAspect="1"/>
+            </wp:cNvGraphicFramePr>
+            <a:graphic xmlns:a="http://schemas.openxmlformats.org/drawingml/2006/main">
+              <a:graphicData uri="http://schemas.openxmlformats.org/drawingml/2006/picture">
+                <pic:pic xmlns:pic="http://schemas.openxmlformats.org/drawingml/2006/picture">
+                  <pic:nvPicPr>
+                    <pic:cNvPr id="1406468350" name=""/>
+                    <pic:cNvPicPr/>
+                  </pic:nvPicPr>
+                  <pic:blipFill>
+                    <a:blip r:embed="rId17"/>
+                    <a:stretch>
+                      <a:fillRect/>
+                    </a:stretch>
+                  </pic:blipFill>
+                  <pic:spPr>
+                    <a:xfrm>
+                      <a:off x="0" y="0"/>
+                      <a:ext cx="5943600" cy="3073400"/>
+                    </a:xfrm>
+                    <a:prstGeom prst="rect">
+                      <a:avLst/>
+                    </a:prstGeom>
+                  </pic:spPr>
+                </pic:pic>
+              </a:graphicData>
+            </a:graphic>
+          </wp:inline>
+        </w:drawing>
+      </w:r>
+    </w:p>
+    <w:p>
+      <w:pPr>
+        <w:rPr>
+          <w:b/>
+          <w:bCs/>
+        </w:rPr>
+      </w:pPr>
+      <w:r>
+        <w:rPr>
+          <w:b/>
+          <w:bCs/>
+        </w:rPr>
+        <w:drawing>
+          <wp:inline distT="0" distB="0" distL="0" distR="0" wp14:anchorId="1E03EA3D" wp14:editId="5BC93D82">
+            <wp:extent cx="5943600" cy="993775"/>
+            <wp:effectExtent l="0" t="0" r="0" b="0"/>
+            <wp:docPr id="436279531" name="Picture 1"/>
+            <wp:cNvGraphicFramePr>
+              <a:graphicFrameLocks xmlns:a="http://schemas.openxmlformats.org/drawingml/2006/main" noChangeAspect="1"/>
+            </wp:cNvGraphicFramePr>
+            <a:graphic xmlns:a="http://schemas.openxmlformats.org/drawingml/2006/main">
+              <a:graphicData uri="http://schemas.openxmlformats.org/drawingml/2006/picture">
+                <pic:pic xmlns:pic="http://schemas.openxmlformats.org/drawingml/2006/picture">
+                  <pic:nvPicPr>
+                    <pic:cNvPr id="436279531" name=""/>
+                    <pic:cNvPicPr/>
+                  </pic:nvPicPr>
+                  <pic:blipFill>
+                    <a:blip r:embed="rId18"/>
+                    <a:stretch>
+                      <a:fillRect/>
+                    </a:stretch>
+                  </pic:blipFill>
+                  <pic:spPr>
+                    <a:xfrm>
+                      <a:off x="0" y="0"/>
+                      <a:ext cx="5943600" cy="993775"/>
+                    </a:xfrm>
+                    <a:prstGeom prst="rect">
+                      <a:avLst/>
+                    </a:prstGeom>
+                  </pic:spPr>
+                </pic:pic>
+              </a:graphicData>
+            </a:graphic>
+          </wp:inline>
+        </w:drawing>
+      </w:r>
+    </w:p>
+    <w:p>
+      <w:pPr>
+        <w:rPr>
+          <w:b/>
+          <w:bCs/>
+        </w:rPr>
+      </w:pPr>
+      <w:r>
+        <w:rPr>
+          <w:b/>
+          <w:bCs/>
+        </w:rPr>
+        <w:drawing>
+          <wp:inline distT="0" distB="0" distL="0" distR="0" wp14:anchorId="7D5786FB" wp14:editId="256C660C">
+            <wp:extent cx="5943600" cy="1016000"/>
+            <wp:effectExtent l="0" t="0" r="0" b="0"/>
+            <wp:docPr id="1484750641" name="Picture 1"/>
+            <wp:cNvGraphicFramePr>
+              <a:graphicFrameLocks xmlns:a="http://schemas.openxmlformats.org/drawingml/2006/main" noChangeAspect="1"/>
+            </wp:cNvGraphicFramePr>
+            <a:graphic xmlns:a="http://schemas.openxmlformats.org/drawingml/2006/main">
+              <a:graphicData uri="http://schemas.openxmlformats.org/drawingml/2006/picture">
+                <pic:pic xmlns:pic="http://schemas.openxmlformats.org/drawingml/2006/picture">
+                  <pic:nvPicPr>
+                    <pic:cNvPr id="1484750641" name=""/>
+                    <pic:cNvPicPr/>
+                  </pic:nvPicPr>
+                  <pic:blipFill>
+                    <a:blip r:embed="rId19"/>
+                    <a:stretch>
+                      <a:fillRect/>
+                    </a:stretch>
+                  </pic:blipFill>
+                  <pic:spPr>
+                    <a:xfrm>
+                      <a:off x="0" y="0"/>
+                      <a:ext cx="5943600" cy="1016000"/>
+                    </a:xfrm>
+                    <a:prstGeom prst="rect">
+                      <a:avLst/>
+                    </a:prstGeom>
+                  </pic:spPr>
+                </pic:pic>
+              </a:graphicData>
+            </a:graphic>
+          </wp:inline>
+        </w:drawing>
+      </w:r>
+    </w:p>
+    <w:p>
+      <w:pPr>
+        <w:rPr>
+          <w:b/>
+          <w:bCs/>
+        </w:rPr>
+      </w:pPr>
+    </w:p>
+    <w:p>
+      <w:pPr>
+        <w:rPr>
+          <w:b/>
+          <w:bCs/>
+        </w:rPr>
+      </w:pPr>
+      <w:r>
+        <w:rPr>
+          <w:b/>
+          <w:bCs/>
+        </w:rPr>
+        <w:lastRenderedPageBreak/>
+        <w:t>Bài 4:</w:t>
+      </w:r>
+    </w:p>
+    <w:p>
+      <w:pPr>
+        <w:rPr>
+          <w:b/>
+          <w:bCs/>
+        </w:rPr>
+      </w:pPr>
+      <w:r>
+        <w:rPr>
+          <w:b/>
+          <w:bCs/>
+        </w:rPr>
+        <w:drawing>
+          <wp:inline distT="0" distB="0" distL="0" distR="0" wp14:anchorId="662F9D9D" wp14:editId="7F4D6DE3">
+            <wp:extent cx="5943600" cy="1435735"/>
+            <wp:effectExtent l="0" t="0" r="0" b="0"/>
+            <wp:docPr id="270829993" name="Picture 1"/>
+            <wp:cNvGraphicFramePr>
+              <a:graphicFrameLocks xmlns:a="http://schemas.openxmlformats.org/drawingml/2006/main" noChangeAspect="1"/>
+            </wp:cNvGraphicFramePr>
+            <a:graphic xmlns:a="http://schemas.openxmlformats.org/drawingml/2006/main">
+              <a:graphicData uri="http://schemas.openxmlformats.org/drawingml/2006/picture">
+                <pic:pic xmlns:pic="http://schemas.openxmlformats.org/drawingml/2006/picture">
+                  <pic:nvPicPr>
+                    <pic:cNvPr id="270829993" name=""/>
+                    <pic:cNvPicPr/>
+                  </pic:nvPicPr>
+                  <pic:blipFill>
+                    <a:blip r:embed="rId20"/>
+                    <a:stretch>
+                      <a:fillRect/>
+                    </a:stretch>
+                  </pic:blipFill>
+                  <pic:spPr>
+                    <a:xfrm>
+                      <a:off x="0" y="0"/>
+                      <a:ext cx="5943600" cy="1435735"/>
+                    </a:xfrm>
+                    <a:prstGeom prst="rect">
+                      <a:avLst/>
+                    </a:prstGeom>
+                  </pic:spPr>
+                </pic:pic>
+              </a:graphicData>
+            </a:graphic>
+          </wp:inline>
+        </w:drawing>
+      </w:r>
+    </w:p>
+    <w:p>
+      <w:pPr>
+        <w:rPr>
+          <w:b/>
+          <w:bCs/>
+        </w:rPr>
+      </w:pPr>
+      <w:r>
+        <w:rPr>
+          <w:b/>
+          <w:bCs/>
+        </w:rPr>
+        <w:drawing>
+          <wp:inline distT="0" distB="0" distL="0" distR="0" wp14:anchorId="7CE2943B" wp14:editId="1878B1FA">
+            <wp:extent cx="5943600" cy="2288540"/>
+            <wp:effectExtent l="0" t="0" r="0" b="0"/>
+            <wp:docPr id="929326414" name="Picture 1"/>
+            <wp:cNvGraphicFramePr>
+              <a:graphicFrameLocks xmlns:a="http://schemas.openxmlformats.org/drawingml/2006/main" noChangeAspect="1"/>
+            </wp:cNvGraphicFramePr>
+            <a:graphic xmlns:a="http://schemas.openxmlformats.org/drawingml/2006/main">
+              <a:graphicData uri="http://schemas.openxmlformats.org/drawingml/2006/picture">
+                <pic:pic xmlns:pic="http://schemas.openxmlformats.org/drawingml/2006/picture">
+                  <pic:nvPicPr>
+                    <pic:cNvPr id="929326414" name=""/>
+                    <pic:cNvPicPr/>
+                  </pic:nvPicPr>
+                  <pic:blipFill>
+                    <a:blip r:embed="rId21"/>
+                    <a:stretch>
+                      <a:fillRect/>
+                    </a:stretch>
+                  </pic:blipFill>
+                  <pic:spPr>
+                    <a:xfrm>
+                      <a:off x="0" y="0"/>
+                      <a:ext cx="5943600" cy="2288540"/>
+                    </a:xfrm>
+                    <a:prstGeom prst="rect">
+                      <a:avLst/>
+                    </a:prstGeom>
+                  </pic:spPr>
+                </pic:pic>
+              </a:graphicData>
+            </a:graphic>
+          </wp:inline>
+        </w:drawing>
+      </w:r>
+    </w:p>
+    <w:p>
+      <w:pPr>
+        <w:rPr>
+          <w:b/>
+          <w:bCs/>
+        </w:rPr>
+      </w:pPr>
+      <w:r>
+        <w:rPr>
+          <w:b/>
+          <w:bCs/>
+        </w:rPr>
+        <w:drawing>
+          <wp:inline distT="0" distB="0" distL="0" distR="0" wp14:anchorId="7937E019" wp14:editId="01AA5F9C">
+            <wp:extent cx="5943600" cy="3342005"/>
+            <wp:effectExtent l="0" t="0" r="0" b="0"/>
+            <wp:docPr id="1908569759" name="Picture 1"/>
+            <wp:cNvGraphicFramePr>
+              <a:graphicFrameLocks xmlns:a="http://schemas.openxmlformats.org/drawingml/2006/main" noChangeAspect="1"/>
+            </wp:cNvGraphicFramePr>
+            <a:graphic xmlns:a="http://schemas.openxmlformats.org/drawingml/2006/main">
+              <a:graphicData uri="http://schemas.openxmlformats.org/drawingml/2006/picture">
+                <pic:pic xmlns:pic="http://schemas.openxmlformats.org/drawingml/2006/picture">
+                  <pic:nvPicPr>
+                    <pic:cNvPr id="1908569759" name=""/>
+                    <pic:cNvPicPr/>
+                  </pic:nvPicPr>
+                  <pic:blipFill>
+                    <a:blip r:embed="rId22"/>
+                    <a:stretch>
+                      <a:fillRect/>
+                    </a:stretch>
+                  </pic:blipFill>
+                  <pic:spPr>
+                    <a:xfrm>
+                      <a:off x="0" y="0"/>
+                      <a:ext cx="5943600" cy="3342005"/>
+                    </a:xfrm>
+                    <a:prstGeom prst="rect">
+                      <a:avLst/>
+                    </a:prstGeom>
+                  </pic:spPr>
+                </pic:pic>
+              </a:graphicData>
+            </a:graphic>
+          </wp:inline>
+        </w:drawing>
+      </w:r>
+    </w:p>
+    <w:p>
+      <w:pPr>
+        <w:rPr>
+          <w:b/>
+          <w:bCs/>
+        </w:rPr>
+      </w:pPr>
+    </w:p>
+    <w:p>
+      <w:pPr>
+        <w:rPr>
+          <w:b/>
+          <w:bCs/>
+        </w:rPr>
+      </w:pPr>
+    </w:p>
+    <w:p>
+      <w:pPr>
+        <w:rPr>
+          <w:b/>
+          <w:bCs/>
+        </w:rPr>
+      </w:pPr>
+      <w:r>
+        <w:rPr>
+          <w:b/>
+          <w:bCs/>
+        </w:rPr>
+        <w:t>Bài 5:</w:t>
+      </w:r>
+    </w:p>
+    <w:p>
+      <w:pPr>
+        <w:rPr>
+          <w:b/>
+          <w:bCs/>
+        </w:rPr>
+      </w:pPr>
+      <w:r>
+        <w:rPr>
+          <w:b/>
+          <w:bCs/>
+        </w:rPr>
+        <w:drawing>
+          <wp:inline distT="0" distB="0" distL="0" distR="0" wp14:anchorId="47EF0C79" wp14:editId="5EBDBFC8">
+            <wp:extent cx="5943600" cy="1345565"/>
+            <wp:effectExtent l="0" t="0" r="0" b="6985"/>
+            <wp:docPr id="79601805" name="Picture 1"/>
+            <wp:cNvGraphicFramePr>
+              <a:graphicFrameLocks xmlns:a="http://schemas.openxmlformats.org/drawingml/2006/main" noChangeAspect="1"/>
+            </wp:cNvGraphicFramePr>
+            <a:graphic xmlns:a="http://schemas.openxmlformats.org/drawingml/2006/main">
+              <a:graphicData uri="http://schemas.openxmlformats.org/drawingml/2006/picture">
+                <pic:pic xmlns:pic="http://schemas.openxmlformats.org/drawingml/2006/picture">
+                  <pic:nvPicPr>
+                    <pic:cNvPr id="79601805" name=""/>
+                    <pic:cNvPicPr/>
+                  </pic:nvPicPr>
+                  <pic:blipFill>
+                    <a:blip r:embed="rId23"/>
+                    <a:stretch>
+                      <a:fillRect/>
+                    </a:stretch>
+                  </pic:blipFill>
+                  <pic:spPr>
+                    <a:xfrm>
+                      <a:off x="0" y="0"/>
+                      <a:ext cx="5943600" cy="1345565"/>
+                    </a:xfrm>
+                    <a:prstGeom prst="rect">
+                      <a:avLst/>
+                    </a:prstGeom>
+                  </pic:spPr>
+                </pic:pic>
+              </a:graphicData>
+            </a:graphic>
+          </wp:inline>
+        </w:drawing>
+      </w:r>
+    </w:p>
+    <w:p>
+      <w:pPr>
+        <w:rPr>
+          <w:b/>
+          <w:bCs/>
+        </w:rPr>
+      </w:pPr>
+      <w:r>
+        <w:rPr>
+          <w:b/>
+          <w:bCs/>
+        </w:rPr>
+        <w:drawing>
+          <wp:inline distT="0" distB="0" distL="0" distR="0" wp14:anchorId="48140A3A" wp14:editId="2FD19B89">
+            <wp:extent cx="5943600" cy="1824355"/>
+            <wp:effectExtent l="0" t="0" r="0" b="4445"/>
+            <wp:docPr id="718838555" name="Picture 1"/>
+            <wp:cNvGraphicFramePr>
+              <a:graphicFrameLocks xmlns:a="http://schemas.openxmlformats.org/drawingml/2006/main" noChangeAspect="1"/>
+            </wp:cNvGraphicFramePr>
+            <a:graphic xmlns:a="http://schemas.openxmlformats.org/drawingml/2006/main">
+              <a:graphicData uri="http://schemas.openxmlformats.org/drawingml/2006/picture">
+                <pic:pic xmlns:pic="http://schemas.openxmlformats.org/drawingml/2006/picture">
+                  <pic:nvPicPr>
+                    <pic:cNvPr id="718838555" name=""/>
+                    <pic:cNvPicPr/>
+                  </pic:nvPicPr>
+                  <pic:blipFill>
+                    <a:blip r:embed="rId24"/>
+                    <a:stretch>
+                      <a:fillRect/>
+                    </a:stretch>
+                  </pic:blipFill>
+                  <pic:spPr>
+                    <a:xfrm>
+                      <a:off x="0" y="0"/>
+                      <a:ext cx="5943600" cy="1824355"/>
+                    </a:xfrm>
+                    <a:prstGeom prst="rect">
+                      <a:avLst/>
+                    </a:prstGeom>
+                  </pic:spPr>
+                </pic:pic>
+              </a:graphicData>
+            </a:graphic>
+          </wp:inline>
+        </w:drawing>
+      </w:r>
+    </w:p>
+    <w:p>
+      <w:pPr>
+        <w:rPr>
+          <w:b/>
+          <w:bCs/>
+        </w:rPr>
+      </w:pPr>
+      <w:r>
+        <w:rPr>
+          <w:b/>
+          <w:bCs/>
+        </w:rPr>
+        <w:drawing>
+          <wp:inline distT="0" distB="0" distL="0" distR="0" wp14:anchorId="16D86ED0" wp14:editId="0E641D0D">
+            <wp:extent cx="5943600" cy="1746885"/>
+            <wp:effectExtent l="0" t="0" r="0" b="5715"/>
+            <wp:docPr id="621115456" name="Picture 1"/>
+            <wp:cNvGraphicFramePr>
+              <a:graphicFrameLocks xmlns:a="http://schemas.openxmlformats.org/drawingml/2006/main" noChangeAspect="1"/>
+            </wp:cNvGraphicFramePr>
+            <a:graphic xmlns:a="http://schemas.openxmlformats.org/drawingml/2006/main">
+              <a:graphicData uri="http://schemas.openxmlformats.org/drawingml/2006/picture">
+                <pic:pic xmlns:pic="http://schemas.openxmlformats.org/drawingml/2006/picture">
+                  <pic:nvPicPr>
+                    <pic:cNvPr id="621115456" name=""/>
+                    <pic:cNvPicPr/>
+                  </pic:nvPicPr>
+                  <pic:blipFill>
+                    <a:blip r:embed="rId25"/>
+                    <a:stretch>
+                      <a:fillRect/>
+                    </a:stretch>
+                  </pic:blipFill>
+                  <pic:spPr>
+                    <a:xfrm>
+                      <a:off x="0" y="0"/>
+                      <a:ext cx="5943600" cy="1746885"/>
+                    </a:xfrm>
+                    <a:prstGeom prst="rect">
+                      <a:avLst/>
+                    </a:prstGeom>
+                  </pic:spPr>
+                </pic:pic>
+              </a:graphicData>
+            </a:graphic>
+          </wp:inline>
+        </w:drawing>
+      </w:r>
+    </w:p>
+    <w:p>
+      <w:pPr>
+        <w:rPr>
+          <w:b/>
+          <w:bCs/>
+        </w:rPr>
+      </w:pPr>
+    </w:p>
+    <w:p>
+      <w:pPr>
+        <w:rPr>
+          <w:b/>
+          <w:bCs/>
+        </w:rPr>
+      </w:pPr>
     </w:p>
     <w:p>
       <w:pPr>

</xml_diff>